<commit_message>
address object type created
</commit_message>
<xml_diff>
--- a/DBS Worksheet 3 Note.docx
+++ b/DBS Worksheet 3 Note.docx
@@ -8,6 +8,7 @@
           <w:rFonts w:ascii="Lato" w:hAnsi="Lato"/>
           <w:b/>
           <w:bCs/>
+          <w:color w:val="FF0000"/>
           <w:sz w:val="28"/>
           <w:szCs w:val="28"/>
         </w:rPr>
@@ -17,8 +18,10 @@
           <w:rFonts w:ascii="Lato" w:hAnsi="Lato"/>
           <w:b/>
           <w:bCs/>
+          <w:color w:val="FF0000"/>
           <w:sz w:val="28"/>
           <w:szCs w:val="28"/>
+          <w:highlight w:val="yellow"/>
         </w:rPr>
         <w:t>Object Relational Table (Questions almost Same as LAB 1)</w:t>
       </w:r>
@@ -238,6 +241,62 @@
           <w:rFonts w:ascii="Lato" w:hAnsi="Lato"/>
         </w:rPr>
       </w:pPr>
+      <w:r>
+        <w:rPr>
+          <w:rFonts w:ascii="Lato" w:hAnsi="Lato"/>
+        </w:rPr>
+        <w:t xml:space="preserve">In the CLIENT table INVESTMENTS section is a nested table we have to create a type and table for the INVESTMENTS and then store it inside the CLIENT table. </w:t>
+      </w:r>
+    </w:p>
+    <w:p>
+      <w:pPr>
+        <w:rPr>
+          <w:rFonts w:ascii="Lato" w:hAnsi="Lato"/>
+        </w:rPr>
+      </w:pPr>
+      <w:r>
+        <w:rPr>
+          <w:rFonts w:ascii="Lato" w:hAnsi="Lato"/>
+        </w:rPr>
+        <w:t>ADDRESS is also multiple values separated object (Part of the address is separately accessible</w:t>
+      </w:r>
+      <w:r>
+        <w:rPr>
+          <w:rFonts w:ascii="Lato" w:hAnsi="Lato"/>
+        </w:rPr>
+        <w:t xml:space="preserve"> via the external object, need to create an object for that first</w:t>
+      </w:r>
+      <w:r>
+        <w:rPr>
+          <w:rFonts w:ascii="Lato" w:hAnsi="Lato"/>
+        </w:rPr>
+        <w:t>)</w:t>
+      </w:r>
+    </w:p>
+    <w:p>
+      <w:pPr>
+        <w:rPr>
+          <w:rFonts w:ascii="Lato" w:hAnsi="Lato"/>
+        </w:rPr>
+      </w:pPr>
+      <w:r>
+        <w:rPr>
+          <w:rFonts w:ascii="Lato" w:hAnsi="Lato"/>
+        </w:rPr>
+        <w:t xml:space="preserve">When we are creating the nested table we have to define the </w:t>
+      </w:r>
+      <w:r>
+        <w:rPr>
+          <w:rFonts w:ascii="Lato" w:hAnsi="Lato"/>
+        </w:rPr>
+        <w:t>REFERENCE</w:t>
+      </w:r>
+      <w:r>
+        <w:rPr>
+          <w:rFonts w:ascii="Lato" w:hAnsi="Lato"/>
+        </w:rPr>
+        <w:t xml:space="preserve"> to the STOCK table as there is a relation between COMPANY columns.</w:t>
+      </w:r>
     </w:p>
     <w:p>
       <w:pPr>

</xml_diff>

<commit_message>
stock table created, primary key assigned
</commit_message>
<xml_diff>
--- a/DBS Worksheet 3 Note.docx
+++ b/DBS Worksheet 3 Note.docx
@@ -25,6 +25,17 @@
         </w:rPr>
         <w:t>Object Relational Table (Questions almost Same as LAB 1)</w:t>
       </w:r>
+      <w:r>
+        <w:rPr>
+          <w:rFonts w:ascii="Lato" w:hAnsi="Lato"/>
+          <w:b/>
+          <w:bCs/>
+          <w:color w:val="FF0000"/>
+          <w:sz w:val="28"/>
+          <w:szCs w:val="28"/>
+        </w:rPr>
+        <w:t xml:space="preserve"> – Script Note</w:t>
+      </w:r>
     </w:p>
     <w:p>
       <w:pPr>
@@ -207,20 +218,48 @@
         <w:rPr>
           <w:rFonts w:ascii="Lato" w:hAnsi="Lato"/>
         </w:rPr>
-        <w:t xml:space="preserve">Here NAME column seems unique therefore we can use that as the PRIMARY KEY but if we can’t have such key field then we have to define a ID field which is unique. </w:t>
-      </w:r>
-    </w:p>
-    <w:p>
-      <w:pPr>
-        <w:rPr>
-          <w:rFonts w:ascii="Lato" w:hAnsi="Lato"/>
-        </w:rPr>
-      </w:pPr>
-      <w:r>
-        <w:rPr>
-          <w:rFonts w:ascii="Lato" w:hAnsi="Lato"/>
-        </w:rPr>
-        <w:t>We have to create a VARRAY type for the EXCHANGE TRADED</w:t>
+        <w:t xml:space="preserve">Here NAME column seems unique therefore we can use that as the PRIMARY KEY but if we can’t have such key field then we have to define </w:t>
+      </w:r>
+      <w:proofErr w:type="gramStart"/>
+      <w:r>
+        <w:rPr>
+          <w:rFonts w:ascii="Lato" w:hAnsi="Lato"/>
+        </w:rPr>
+        <w:t>a</w:t>
+      </w:r>
+      <w:proofErr w:type="gramEnd"/>
+      <w:r>
+        <w:rPr>
+          <w:rFonts w:ascii="Lato" w:hAnsi="Lato"/>
+        </w:rPr>
+        <w:t xml:space="preserve"> ID field which is unique. </w:t>
+      </w:r>
+    </w:p>
+    <w:p>
+      <w:pPr>
+        <w:rPr>
+          <w:rFonts w:ascii="Lato" w:hAnsi="Lato"/>
+        </w:rPr>
+      </w:pPr>
+      <w:r>
+        <w:rPr>
+          <w:rFonts w:ascii="Lato" w:hAnsi="Lato"/>
+        </w:rPr>
+        <w:t xml:space="preserve">We </w:t>
+      </w:r>
+      <w:proofErr w:type="gramStart"/>
+      <w:r>
+        <w:rPr>
+          <w:rFonts w:ascii="Lato" w:hAnsi="Lato"/>
+        </w:rPr>
+        <w:t>have to</w:t>
+      </w:r>
+      <w:proofErr w:type="gramEnd"/>
+      <w:r>
+        <w:rPr>
+          <w:rFonts w:ascii="Lato" w:hAnsi="Lato"/>
+        </w:rPr>
+        <w:t xml:space="preserve"> create a VARRAY type for the EXCHANGE TRADED</w:t>
       </w:r>
       <w:r>
         <w:rPr>
@@ -245,7 +284,21 @@
         <w:rPr>
           <w:rFonts w:ascii="Lato" w:hAnsi="Lato"/>
         </w:rPr>
-        <w:t xml:space="preserve">In the CLIENT table INVESTMENTS section is a nested table we have to create a type and table for the INVESTMENTS and then store it inside the CLIENT table. </w:t>
+        <w:t xml:space="preserve">In the CLIENT table INVESTMENTS section is a nested table we </w:t>
+      </w:r>
+      <w:proofErr w:type="gramStart"/>
+      <w:r>
+        <w:rPr>
+          <w:rFonts w:ascii="Lato" w:hAnsi="Lato"/>
+        </w:rPr>
+        <w:t>have to</w:t>
+      </w:r>
+      <w:proofErr w:type="gramEnd"/>
+      <w:r>
+        <w:rPr>
+          <w:rFonts w:ascii="Lato" w:hAnsi="Lato"/>
+        </w:rPr>
+        <w:t xml:space="preserve"> create a type and table for the INVESTMENTS and then store it inside the CLIENT table. </w:t>
       </w:r>
     </w:p>
     <w:p>
@@ -283,7 +336,33 @@
         <w:rPr>
           <w:rFonts w:ascii="Lato" w:hAnsi="Lato"/>
         </w:rPr>
-        <w:t xml:space="preserve">When we are creating the nested table we have to define the </w:t>
+        <w:t xml:space="preserve">When we are creating the nested </w:t>
+      </w:r>
+      <w:r>
+        <w:rPr>
+          <w:rFonts w:ascii="Lato" w:hAnsi="Lato"/>
+        </w:rPr>
+        <w:t>table,</w:t>
+      </w:r>
+      <w:r>
+        <w:rPr>
+          <w:rFonts w:ascii="Lato" w:hAnsi="Lato"/>
+        </w:rPr>
+        <w:t xml:space="preserve"> we </w:t>
+      </w:r>
+      <w:proofErr w:type="gramStart"/>
+      <w:r>
+        <w:rPr>
+          <w:rFonts w:ascii="Lato" w:hAnsi="Lato"/>
+        </w:rPr>
+        <w:t>have to</w:t>
+      </w:r>
+      <w:proofErr w:type="gramEnd"/>
+      <w:r>
+        <w:rPr>
+          <w:rFonts w:ascii="Lato" w:hAnsi="Lato"/>
+        </w:rPr>
+        <w:t xml:space="preserve"> define the </w:t>
       </w:r>
       <w:r>
         <w:rPr>
@@ -296,6 +375,19 @@
           <w:rFonts w:ascii="Lato" w:hAnsi="Lato"/>
         </w:rPr>
         <w:t xml:space="preserve"> to the STOCK table as there is a relation between COMPANY columns.</w:t>
+      </w:r>
+    </w:p>
+    <w:p>
+      <w:pPr>
+        <w:rPr>
+          <w:rFonts w:ascii="Lato" w:hAnsi="Lato"/>
+        </w:rPr>
+      </w:pPr>
+      <w:r>
+        <w:rPr>
+          <w:rFonts w:ascii="Lato" w:hAnsi="Lato"/>
+        </w:rPr>
+        <w:t>Creating a nested table for the INVESTMENTS we can easily reach the nested information.</w:t>
       </w:r>
     </w:p>
     <w:p>

</xml_diff>